<commit_message>
Added pull request link
</commit_message>
<xml_diff>
--- a/ai_11/andriana_tsybukh/epic_2/epic_2_practice_and_labs_report_andriana_tsybukh.docx
+++ b/ai_11/andriana_tsybukh/epic_2/epic_2_practice_and_labs_report_andriana_tsybukh.docx
@@ -2963,10 +2963,10 @@
         </w:rPr>
         <w:t>Персонажу по одному дають сторони </w:t>
       </w:r>
-      <w:bookmarkStart w:id="0" w:name="MathJax-Element-1-Frame"/>
-      <w:bookmarkStart w:id="1" w:name="MJXc-Node-1"/>
-      <w:bookmarkStart w:id="2" w:name="MJXc-Node-2"/>
-      <w:bookmarkStart w:id="3" w:name="MJXc-Node-3"/>
+      <w:bookmarkStart w:id="0" w:name="MJXc-Node-3"/>
+      <w:bookmarkStart w:id="1" w:name="MJXc-Node-2"/>
+      <w:bookmarkStart w:id="2" w:name="MJXc-Node-1"/>
+      <w:bookmarkStart w:id="3" w:name="MathJax-Element-1-Frame"/>
       <w:bookmarkEnd w:id="0"/>
       <w:bookmarkEnd w:id="1"/>
       <w:bookmarkEnd w:id="2"/>
@@ -2984,11 +2984,11 @@
         </w:rPr>
         <w:t>5 кубів </w:t>
       </w:r>
-      <w:bookmarkStart w:id="4" w:name="MathJax-Element-2-Frame"/>
-      <w:bookmarkStart w:id="5" w:name="MJXc-Node-4"/>
+      <w:bookmarkStart w:id="4" w:name="MJXc-Node-7"/>
+      <w:bookmarkStart w:id="5" w:name="MJXc-Node-6"/>
       <w:bookmarkStart w:id="6" w:name="MJXc-Node-5"/>
-      <w:bookmarkStart w:id="7" w:name="MJXc-Node-6"/>
-      <w:bookmarkStart w:id="8" w:name="MJXc-Node-7"/>
+      <w:bookmarkStart w:id="7" w:name="MJXc-Node-4"/>
+      <w:bookmarkStart w:id="8" w:name="MathJax-Element-2-Frame"/>
       <w:bookmarkEnd w:id="4"/>
       <w:bookmarkEnd w:id="5"/>
       <w:bookmarkEnd w:id="6"/>
@@ -3007,9 +3007,9 @@
         </w:rPr>
         <w:t>a</w:t>
       </w:r>
-      <w:bookmarkStart w:id="9" w:name="MJXc-Node-8"/>
+      <w:bookmarkStart w:id="9" w:name="MJXc-Node-10"/>
       <w:bookmarkStart w:id="10" w:name="MJXc-Node-9"/>
-      <w:bookmarkStart w:id="11" w:name="MJXc-Node-10"/>
+      <w:bookmarkStart w:id="11" w:name="MJXc-Node-8"/>
       <w:bookmarkEnd w:id="9"/>
       <w:bookmarkEnd w:id="10"/>
       <w:bookmarkEnd w:id="11"/>
@@ -3026,11 +3026,11 @@
         </w:rPr>
         <w:t>1..5, з яких він будує піраміду. Коли він отримує куб з ребром </w:t>
       </w:r>
-      <w:bookmarkStart w:id="12" w:name="MathJax-Element-3-Frame"/>
-      <w:bookmarkStart w:id="13" w:name="MJXc-Node-11"/>
+      <w:bookmarkStart w:id="12" w:name="MJXc-Node-14"/>
+      <w:bookmarkStart w:id="13" w:name="MJXc-Node-13"/>
       <w:bookmarkStart w:id="14" w:name="MJXc-Node-12"/>
-      <w:bookmarkStart w:id="15" w:name="MJXc-Node-13"/>
-      <w:bookmarkStart w:id="16" w:name="MJXc-Node-14"/>
+      <w:bookmarkStart w:id="15" w:name="MJXc-Node-11"/>
+      <w:bookmarkStart w:id="16" w:name="MathJax-Element-3-Frame"/>
       <w:bookmarkEnd w:id="12"/>
       <w:bookmarkEnd w:id="13"/>
       <w:bookmarkEnd w:id="14"/>
@@ -3091,11 +3091,11 @@
         </w:rPr>
         <w:t>. Тобто якщо </w:t>
       </w:r>
-      <w:bookmarkStart w:id="18" w:name="MathJax-Element-4-Frame"/>
-      <w:bookmarkStart w:id="19" w:name="MJXc-Node-16"/>
+      <w:bookmarkStart w:id="18" w:name="MJXc-Node-19"/>
+      <w:bookmarkStart w:id="19" w:name="MJXc-Node-18"/>
       <w:bookmarkStart w:id="20" w:name="MJXc-Node-17"/>
-      <w:bookmarkStart w:id="21" w:name="MJXc-Node-18"/>
-      <w:bookmarkStart w:id="22" w:name="MJXc-Node-19"/>
+      <w:bookmarkStart w:id="21" w:name="MJXc-Node-16"/>
+      <w:bookmarkStart w:id="22" w:name="MathJax-Element-4-Frame"/>
       <w:bookmarkEnd w:id="18"/>
       <w:bookmarkEnd w:id="19"/>
       <w:bookmarkEnd w:id="20"/>
@@ -3114,9 +3114,9 @@
         </w:rPr>
         <w:t>a</w:t>
       </w:r>
-      <w:bookmarkStart w:id="23" w:name="MJXc-Node-20"/>
+      <w:bookmarkStart w:id="23" w:name="MJXc-Node-22"/>
       <w:bookmarkStart w:id="24" w:name="MJXc-Node-21"/>
-      <w:bookmarkStart w:id="25" w:name="MJXc-Node-22"/>
+      <w:bookmarkStart w:id="25" w:name="MJXc-Node-20"/>
       <w:bookmarkEnd w:id="23"/>
       <w:bookmarkEnd w:id="24"/>
       <w:bookmarkEnd w:id="25"/>
@@ -3178,8 +3178,8 @@
         </w:rPr>
         <w:t>&lt;</w:t>
       </w:r>
-      <w:bookmarkStart w:id="29" w:name="MJXc-Node-26"/>
-      <w:bookmarkStart w:id="30" w:name="MJXc-Node-27"/>
+      <w:bookmarkStart w:id="29" w:name="MJXc-Node-27"/>
+      <w:bookmarkStart w:id="30" w:name="MJXc-Node-26"/>
       <w:bookmarkEnd w:id="29"/>
       <w:bookmarkEnd w:id="30"/>
       <w:r>
@@ -3195,9 +3195,9 @@
         </w:rPr>
         <w:t>a</w:t>
       </w:r>
-      <w:bookmarkStart w:id="31" w:name="MJXc-Node-28"/>
+      <w:bookmarkStart w:id="31" w:name="MJXc-Node-30"/>
       <w:bookmarkStart w:id="32" w:name="MJXc-Node-29"/>
-      <w:bookmarkStart w:id="33" w:name="MJXc-Node-30"/>
+      <w:bookmarkStart w:id="33" w:name="MJXc-Node-28"/>
       <w:bookmarkEnd w:id="31"/>
       <w:bookmarkEnd w:id="32"/>
       <w:bookmarkEnd w:id="33"/>
@@ -3214,11 +3214,11 @@
         </w:rPr>
         <w:t>i - це програш. Ваше завдання - сказати як закінчиться гра. Вхідні дані: 5 цілих чисел </w:t>
       </w:r>
-      <w:bookmarkStart w:id="34" w:name="MathJax-Element-5-Frame"/>
-      <w:bookmarkStart w:id="35" w:name="MJXc-Node-31"/>
+      <w:bookmarkStart w:id="34" w:name="MJXc-Node-34"/>
+      <w:bookmarkStart w:id="35" w:name="MJXc-Node-33"/>
       <w:bookmarkStart w:id="36" w:name="MJXc-Node-32"/>
-      <w:bookmarkStart w:id="37" w:name="MJXc-Node-33"/>
-      <w:bookmarkStart w:id="38" w:name="MJXc-Node-34"/>
+      <w:bookmarkStart w:id="37" w:name="MJXc-Node-31"/>
+      <w:bookmarkStart w:id="38" w:name="MathJax-Element-5-Frame"/>
       <w:bookmarkEnd w:id="34"/>
       <w:bookmarkEnd w:id="35"/>
       <w:bookmarkEnd w:id="36"/>
@@ -3282,8 +3282,8 @@
         </w:rPr>
         <w:t>.</w:t>
       </w:r>
-      <w:bookmarkStart w:id="42" w:name="MJXc-Node-38"/>
-      <w:bookmarkStart w:id="43" w:name="MJXc-Node-39"/>
+      <w:bookmarkStart w:id="42" w:name="MJXc-Node-39"/>
+      <w:bookmarkStart w:id="43" w:name="MJXc-Node-38"/>
       <w:bookmarkEnd w:id="42"/>
       <w:bookmarkEnd w:id="43"/>
       <w:r>
@@ -3395,11 +3395,11 @@
         </w:rPr>
         <w:t> - якщо сторона куба буде мати неможливу довжину, тобто </w:t>
       </w:r>
-      <w:bookmarkStart w:id="45" w:name="MathJax-Element-6-Frame"/>
-      <w:bookmarkStart w:id="46" w:name="MJXc-Node-41"/>
+      <w:bookmarkStart w:id="45" w:name="MJXc-Node-44"/>
+      <w:bookmarkStart w:id="46" w:name="MJXc-Node-43"/>
       <w:bookmarkStart w:id="47" w:name="MJXc-Node-42"/>
-      <w:bookmarkStart w:id="48" w:name="MJXc-Node-43"/>
-      <w:bookmarkStart w:id="49" w:name="MJXc-Node-44"/>
+      <w:bookmarkStart w:id="48" w:name="MJXc-Node-41"/>
+      <w:bookmarkStart w:id="49" w:name="MathJax-Element-6-Frame"/>
       <w:bookmarkEnd w:id="45"/>
       <w:bookmarkEnd w:id="46"/>
       <w:bookmarkEnd w:id="47"/>
@@ -5638,11 +5638,7 @@
     <w:p>
       <w:pPr>
         <w:pStyle w:val="Normal"/>
-        <w:rPr>
-          <w:b/>
-          <w:b/>
-          <w:bCs/>
-        </w:rPr>
+        <w:rPr/>
       </w:pPr>
       <w:r>
         <w:fldChar w:fldCharType="begin"/>
@@ -5653,7 +5649,7 @@
           <w:bCs/>
           <w:color w:val="222A35"/>
         </w:rPr>
-        <w:instrText xml:space="preserve"> HYPERLINK "https://github.com/artificial-intelligence-department/ai_programming_playground_2024/pull/133/files" \l "diff-e9c4b8febeec1cd01ea3ff7fe111474ff8b112b9a0ec35ed0bb163e86b153433"</w:instrText>
+        <w:instrText xml:space="preserve"> HYPERLINK "https://github.com/artificial-intelligence-department/ai_programming_playground_2024/pull/222/files" \l "diff-58e55451cc2d89179d348f2466be4f4184fce3ceeeb7e9e01b11254f5dfa5b29"</w:instrText>
       </w:r>
       <w:r>
         <w:rPr>
@@ -6157,11 +6153,7 @@
     <w:p>
       <w:pPr>
         <w:pStyle w:val="Normal"/>
-        <w:rPr>
-          <w:b/>
-          <w:b/>
-          <w:bCs/>
-        </w:rPr>
+        <w:rPr/>
       </w:pPr>
       <w:r>
         <w:fldChar w:fldCharType="begin"/>
@@ -6172,7 +6164,7 @@
           <w:bCs/>
           <w:color w:val="222A35"/>
         </w:rPr>
-        <w:instrText xml:space="preserve"> HYPERLINK "https://github.com/artificial-intelligence-department/ai_programming_playground_2024/pull/133/files" \l "diff-8b6843f11333c8c4406b5e8d24078f458db5a48a98b8fb94f75c18b009c89387"</w:instrText>
+        <w:instrText xml:space="preserve"> HYPERLINK "https://github.com/artificial-intelligence-department/ai_programming_playground_2024/pull/222/files" \l "diff-17f7b624c342b18d09fc52bb429a022c2b6018e0498243bcb6e0c3219696b251"</w:instrText>
       </w:r>
       <w:r>
         <w:rPr>
@@ -6584,12 +6576,7 @@
     <w:p>
       <w:pPr>
         <w:pStyle w:val="Normal"/>
-        <w:rPr>
-          <w:b/>
-          <w:b/>
-          <w:bCs/>
-          <w:color w:val="222A35" w:themeColor="text2" w:themeShade="80"/>
-        </w:rPr>
+        <w:rPr/>
       </w:pPr>
       <w:r>
         <w:fldChar w:fldCharType="begin"/>
@@ -6600,7 +6587,7 @@
           <w:bCs/>
           <w:color w:val="222A35"/>
         </w:rPr>
-        <w:instrText xml:space="preserve"> HYPERLINK "https://github.com/artificial-intelligence-department/ai_programming_playground_2024/pull/133/files" \l "diff-ac63945a60ba3e44eaeea432409a5c87543cd05b5365c7f6514d844f09780f2e"</w:instrText>
+        <w:instrText xml:space="preserve"> HYPERLINK "https://github.com/artificial-intelligence-department/ai_programming_playground_2024/pull/222/files" \l "diff-cc78d49e91315c15ce99b2cd28304ad065d213b7adfac9d1786ddbd29b470e5e"</w:instrText>
       </w:r>
       <w:r>
         <w:rPr>
@@ -6798,11 +6785,7 @@
     <w:p>
       <w:pPr>
         <w:pStyle w:val="Normal"/>
-        <w:rPr>
-          <w:b/>
-          <w:b/>
-          <w:bCs/>
-        </w:rPr>
+        <w:rPr/>
       </w:pPr>
       <w:r>
         <w:fldChar w:fldCharType="begin"/>
@@ -6813,7 +6796,7 @@
           <w:bCs/>
           <w:color w:val="222A35"/>
         </w:rPr>
-        <w:instrText xml:space="preserve"> HYPERLINK "https://github.com/artificial-intelligence-department/ai_programming_playground_2024/pull/133/files" \l "diff-7c4f4993925bd8526c57617de0e91a313cba1703f13eef9f7c57ed58e625eed6"</w:instrText>
+        <w:instrText xml:space="preserve"> HYPERLINK "https://github.com/artificial-intelligence-department/ai_programming_playground_2024/pull/222/files" \l "diff-00c694d82ab84e6009aa4d2c78c3d24aaefe378eec5063adeef8d953ff23ff0c"</w:instrText>
       </w:r>
       <w:r>
         <w:rPr>
@@ -7189,15 +7172,15 @@
         <w:rPr>
           <w:b/>
           <w:bCs/>
-          <w:color w:val="222A35"/>
-        </w:rPr>
-        <w:instrText xml:space="preserve"> HYPERLINK "https://github.com/artificial-intelligence-department/ai_programming_playground_2024/pull/133/files" \l "diff-669b32e6b6cda9c3e8cf46528303b38aeb6092a79a1e6209d03f668b09891968"</w:instrText>
+          <w:color w:val="000000"/>
+        </w:rPr>
+        <w:instrText xml:space="preserve"> HYPERLINK "https://github.com/artificial-intelligence-department/ai_programming_playground_2024/pull/222/files" \l "diff-d1df73d43c0cbb0c05ea89fe7c9a6c087c36964128a02f00205b5d8f66d38db3"</w:instrText>
       </w:r>
       <w:r>
         <w:rPr>
           <w:b/>
           <w:bCs/>
-          <w:color w:val="222A35"/>
+          <w:color w:val="000000"/>
         </w:rPr>
         <w:fldChar w:fldCharType="separate"/>
       </w:r>
@@ -7205,7 +7188,7 @@
         <w:rPr>
           <w:b/>
           <w:bCs/>
-          <w:color w:val="222A35" w:themeColor="text2" w:themeShade="80"/>
+          <w:color w:val="000000" w:themeShade="80"/>
         </w:rPr>
         <w:t>Посилання на файл програми у пул-запиті GitHub</w:t>
       </w:r>
@@ -7213,7 +7196,7 @@
         <w:rPr>
           <w:b/>
           <w:bCs/>
-          <w:color w:val="222A35"/>
+          <w:color w:val="000000"/>
         </w:rPr>
         <w:fldChar w:fldCharType="end"/>
       </w:r>
@@ -7787,11 +7770,7 @@
       </w:pPr>
       <w:r>
         <w:rPr/>
-        <w:t xml:space="preserve">Час затрачений на виконання завдання : </w:t>
-      </w:r>
-      <w:r>
-        <w:rPr/>
-        <w:t>40 хв</w:t>
+        <w:t>Час затрачений на виконання завдання : 40 хв</w:t>
       </w:r>
     </w:p>
     <w:p>
@@ -8193,19 +8172,7 @@
         <w:rPr>
           <w:lang w:val="en-US"/>
         </w:rPr>
-        <w:t xml:space="preserve"> </w:t>
-      </w:r>
-      <w:r>
-        <w:rPr>
-          <w:lang w:val="en-US"/>
-        </w:rPr>
-        <w:t>5</w:t>
-      </w:r>
-      <w:r>
-        <w:rPr>
-          <w:lang w:val="en-US"/>
-        </w:rPr>
-        <w:t xml:space="preserve"> </w:t>
+        <w:t xml:space="preserve"> 5 </w:t>
       </w:r>
       <w:r>
         <w:rPr/>
@@ -8281,14 +8248,7 @@
           <w:u w:val="single"/>
           <w:lang w:val="pl-PL"/>
         </w:rPr>
-        <w:t>V</w:t>
-      </w:r>
-      <w:r>
-        <w:rPr>
-          <w:u w:val="single"/>
-          <w:lang w:val="pl-PL"/>
-        </w:rPr>
-        <w:t>3</w:t>
+        <w:t>V3</w:t>
       </w:r>
     </w:p>
     <w:p>
@@ -8426,15 +8386,7 @@
       </w:pPr>
       <w:r>
         <w:rPr/>
-        <w:t xml:space="preserve">Час затрачений на виконання завдання : </w:t>
-      </w:r>
-      <w:r>
-        <w:rPr/>
-        <w:t>20</w:t>
-      </w:r>
-      <w:r>
-        <w:rPr/>
-        <w:t xml:space="preserve"> хв</w:t>
+        <w:t>Час затрачений на виконання завдання : 20 хв</w:t>
       </w:r>
     </w:p>
     <w:p>
@@ -9046,23 +8998,7 @@
       </w:pPr>
       <w:r>
         <w:rPr/>
-        <w:t xml:space="preserve">Зустріч </w:t>
-      </w:r>
-      <w:r>
-        <w:rPr/>
-        <w:t>в діскорді з командою</w:t>
-      </w:r>
-      <w:r>
-        <w:rPr/>
-        <w:t>. Розібрали деякі задач</w:t>
-      </w:r>
-      <w:r>
-        <w:rPr/>
-        <w:t xml:space="preserve">і та допомогли один одному з їх вирішенням. </w:t>
-      </w:r>
-      <w:r>
-        <w:rPr/>
-        <w:t xml:space="preserve">Розподілили завдання в </w:t>
+        <w:t xml:space="preserve">Зустріч в діскорді з командою. Розібрали деякі задачі та допомогли один одному з їх вирішенням. Розподілили завдання в </w:t>
       </w:r>
       <w:r>
         <w:rPr>
@@ -9119,11 +9055,33 @@
     <w:p>
       <w:pPr>
         <w:pStyle w:val="Normal"/>
-        <w:rPr/>
-      </w:pPr>
-      <w:r>
-        <w:rPr/>
-      </w:r>
+        <w:rPr>
+          <w:b/>
+          <w:b/>
+          <w:bCs/>
+          <w:lang w:val="en-US"/>
+        </w:rPr>
+      </w:pPr>
+      <w:r>
+        <w:rPr>
+          <w:b/>
+          <w:bCs/>
+          <w:color w:val="000000"/>
+          <w:lang w:val="en-US"/>
+        </w:rPr>
+        <w:t xml:space="preserve">Pull request: </w:t>
+      </w:r>
+      <w:hyperlink r:id="rId23">
+        <w:r>
+          <w:rPr>
+            <w:b w:val="false"/>
+            <w:bCs w:val="false"/>
+            <w:color w:val="000000"/>
+            <w:lang w:val="en-US"/>
+          </w:rPr>
+          <w:t>https://github.com/artificial-intelligence-department/ai_programming_playground_2024/pull/222</w:t>
+        </w:r>
+      </w:hyperlink>
     </w:p>
     <w:p>
       <w:pPr>

</xml_diff>